<commit_message>
My portion of the short assignment
</commit_message>
<xml_diff>
--- a/Week 7/CLC 7/Documentation.docx
+++ b/Week 7/CLC 7/Documentation.docx
@@ -17,6 +17,22 @@
         </w:rPr>
         <w:t>Michael Weaver</w:t>
       </w:r>
+      <w:r>
+        <w:rPr>
+          <w:rFonts w:ascii="Times New Roman" w:hAnsi="Times New Roman" w:cs="Times New Roman"/>
+          <w:sz w:val="24"/>
+        </w:rPr>
+        <w:t xml:space="preserve">, </w:t>
+      </w:r>
+      <w:r>
+        <w:rPr>
+          <w:rFonts w:ascii="Times New Roman" w:hAnsi="Times New Roman" w:cs="Times New Roman"/>
+          <w:sz w:val="24"/>
+        </w:rPr>
+        <w:t>Caleb Miller, Mathew Paschall</w:t>
+      </w:r>
+      <w:bookmarkStart w:id="0" w:name="_GoBack"/>
+      <w:bookmarkEnd w:id="0"/>
     </w:p>
     <w:p>
       <w:pPr>
@@ -493,8 +509,6 @@
           <w:sz w:val="24"/>
         </w:rPr>
       </w:pPr>
-      <w:bookmarkStart w:id="0" w:name="_GoBack"/>
-      <w:bookmarkEnd w:id="0"/>
     </w:p>
     <w:p>
       <w:pPr>

</xml_diff>